<commit_message>
upd lastre e graziaxx en
</commit_message>
<xml_diff>
--- a/DOCS_DA_CONVERTIRE/graziaxx_en.docx
+++ b/DOCS_DA_CONVERTIRE/graziaxx_en.docx
@@ -140,6 +140,11 @@
       </w:r>
     </w:p>
     <w:p>
+      <w:pPr>
+        <w:rPr>
+          <w:u w:val="single"/>
+        </w:rPr>
+      </w:pPr>
       <w:bookmarkStart w:id="0" w:name="_Hlk215135560"/>
       <w:r>
         <w:t>[</w:t>

</xml_diff>